<commit_message>
Movimientos y nuevas clases
</commit_message>
<xml_diff>
--- a/Cronograma.docx
+++ b/Cronograma.docx
@@ -283,17 +283,13 @@
               <w:cnfStyle w:val="000000100000" w:firstRow="0" w:lastRow="0" w:firstColumn="0" w:lastColumn="0" w:oddVBand="0" w:evenVBand="0" w:oddHBand="1" w:evenHBand="0" w:firstRowFirstColumn="0" w:firstRowLastColumn="0" w:lastRowFirstColumn="0" w:lastRowLastColumn="0"/>
             </w:pPr>
             <w:r>
-              <w:t xml:space="preserve">Implementación total del sistema de </w:t>
-            </w:r>
-            <w:proofErr w:type="spellStart"/>
-            <w:proofErr w:type="gramStart"/>
-            <w:r>
-              <w:t>registro,reanudación</w:t>
-            </w:r>
-            <w:proofErr w:type="spellEnd"/>
-            <w:proofErr w:type="gramEnd"/>
-            <w:r>
-              <w:t xml:space="preserve"> y guardado de partida.</w:t>
+              <w:t>Implementación total del sistema de registro,</w:t>
+            </w:r>
+            <w:r>
+              <w:t xml:space="preserve"> </w:t>
+            </w:r>
+            <w:r>
+              <w:t>reanudación y guardado de partida.</w:t>
             </w:r>
           </w:p>
           <w:p>
@@ -305,13 +301,14 @@
               </w:numPr>
               <w:cnfStyle w:val="000000100000" w:firstRow="0" w:lastRow="0" w:firstColumn="0" w:lastColumn="0" w:oddVBand="0" w:evenVBand="0" w:oddHBand="1" w:evenHBand="0" w:firstRowFirstColumn="0" w:firstRowLastColumn="0" w:lastRowFirstColumn="0" w:lastRowLastColumn="0"/>
             </w:pPr>
-            <w:proofErr w:type="spellStart"/>
-            <w:r>
-              <w:t>Multujigador</w:t>
-            </w:r>
-            <w:proofErr w:type="spellEnd"/>
-            <w:r>
-              <w:t>.</w:t>
+            <w:r>
+              <w:t>Mult</w:t>
+            </w:r>
+            <w:r>
+              <w:t>iju</w:t>
+            </w:r>
+            <w:r>
+              <w:t>gador.</w:t>
             </w:r>
           </w:p>
           <w:p>

</xml_diff>